<commit_message>
00:10 Unit07 Writing Upload PGW
</commit_message>
<xml_diff>
--- a/PGW/20190501/Writing.docx
+++ b/PGW/20190501/Writing.docx
@@ -85,267 +85,7 @@
           <w:sz w:val="27"/>
           <w:szCs w:val="27"/>
         </w:rPr>
-        <w:t xml:space="preserve">Currently, I live in an apartment with my family. Because </w:t>
-      </w:r>
-      <w:proofErr w:type="spellStart"/>
-      <w:r>
-        <w:rPr>
-          <w:rFonts w:ascii="Arial" w:hAnsi="Arial" w:cs="Arial"/>
-          <w:color w:val="000000"/>
-          <w:sz w:val="27"/>
-          <w:szCs w:val="27"/>
-        </w:rPr>
-        <w:t>i</w:t>
-      </w:r>
-      <w:proofErr w:type="spellEnd"/>
-      <w:r>
-        <w:rPr>
-          <w:rFonts w:ascii="Arial" w:hAnsi="Arial" w:cs="Arial"/>
-          <w:color w:val="000000"/>
-          <w:sz w:val="27"/>
-          <w:szCs w:val="27"/>
-        </w:rPr>
-        <w:t xml:space="preserve"> always see my family. When </w:t>
-      </w:r>
-      <w:proofErr w:type="spellStart"/>
-      <w:r>
-        <w:rPr>
-          <w:rFonts w:ascii="Arial" w:hAnsi="Arial" w:cs="Arial"/>
-          <w:color w:val="000000"/>
-          <w:sz w:val="27"/>
-          <w:szCs w:val="27"/>
-        </w:rPr>
-        <w:t>i</w:t>
-      </w:r>
-      <w:proofErr w:type="spellEnd"/>
-      <w:r>
-        <w:rPr>
-          <w:rFonts w:ascii="Arial" w:hAnsi="Arial" w:cs="Arial"/>
-          <w:color w:val="000000"/>
-          <w:sz w:val="27"/>
-          <w:szCs w:val="27"/>
-        </w:rPr>
-        <w:t xml:space="preserve"> leave apartment, </w:t>
-      </w:r>
-      <w:proofErr w:type="spellStart"/>
-      <w:r>
-        <w:rPr>
-          <w:rFonts w:ascii="Arial" w:hAnsi="Arial" w:cs="Arial"/>
-          <w:color w:val="000000"/>
-          <w:sz w:val="27"/>
-          <w:szCs w:val="27"/>
-        </w:rPr>
-        <w:t>i</w:t>
-      </w:r>
-      <w:proofErr w:type="spellEnd"/>
-      <w:r>
-        <w:rPr>
-          <w:rFonts w:ascii="Arial" w:hAnsi="Arial" w:cs="Arial"/>
-          <w:color w:val="000000"/>
-          <w:sz w:val="27"/>
-          <w:szCs w:val="27"/>
-        </w:rPr>
-        <w:t xml:space="preserve"> see my family and </w:t>
-      </w:r>
-      <w:proofErr w:type="spellStart"/>
-      <w:r>
-        <w:rPr>
-          <w:rFonts w:ascii="Arial" w:hAnsi="Arial" w:cs="Arial"/>
-          <w:color w:val="000000"/>
-          <w:sz w:val="27"/>
-          <w:szCs w:val="27"/>
-        </w:rPr>
-        <w:t>i</w:t>
-      </w:r>
-      <w:proofErr w:type="spellEnd"/>
-      <w:r>
-        <w:rPr>
-          <w:rFonts w:ascii="Arial" w:hAnsi="Arial" w:cs="Arial"/>
-          <w:color w:val="000000"/>
-          <w:sz w:val="27"/>
-          <w:szCs w:val="27"/>
-        </w:rPr>
-        <w:t xml:space="preserve"> meet them when I come apartment from work. I think this is very enough. Except for the time </w:t>
-      </w:r>
-      <w:proofErr w:type="spellStart"/>
-      <w:r>
-        <w:rPr>
-          <w:rFonts w:ascii="Arial" w:hAnsi="Arial" w:cs="Arial"/>
-          <w:color w:val="000000"/>
-          <w:sz w:val="27"/>
-          <w:szCs w:val="27"/>
-        </w:rPr>
-        <w:t>i</w:t>
-      </w:r>
-      <w:proofErr w:type="spellEnd"/>
-      <w:r>
-        <w:rPr>
-          <w:rFonts w:ascii="Arial" w:hAnsi="Arial" w:cs="Arial"/>
-          <w:color w:val="000000"/>
-          <w:sz w:val="27"/>
-          <w:szCs w:val="27"/>
-        </w:rPr>
-        <w:t xml:space="preserve"> spends at work, </w:t>
-      </w:r>
-      <w:proofErr w:type="spellStart"/>
-      <w:r>
-        <w:rPr>
-          <w:rFonts w:ascii="Arial" w:hAnsi="Arial" w:cs="Arial"/>
-          <w:color w:val="000000"/>
-          <w:sz w:val="27"/>
-          <w:szCs w:val="27"/>
-        </w:rPr>
-        <w:t>i</w:t>
-      </w:r>
-      <w:proofErr w:type="spellEnd"/>
-      <w:r>
-        <w:rPr>
-          <w:rFonts w:ascii="Arial" w:hAnsi="Arial" w:cs="Arial"/>
-          <w:color w:val="000000"/>
-          <w:sz w:val="27"/>
-          <w:szCs w:val="27"/>
-        </w:rPr>
-        <w:t xml:space="preserve"> meets my family almost all the time. But </w:t>
-      </w:r>
-      <w:proofErr w:type="spellStart"/>
-      <w:r>
-        <w:rPr>
-          <w:rFonts w:ascii="Arial" w:hAnsi="Arial" w:cs="Arial"/>
-          <w:color w:val="000000"/>
-          <w:sz w:val="27"/>
-          <w:szCs w:val="27"/>
-        </w:rPr>
-        <w:t>i</w:t>
-      </w:r>
-      <w:proofErr w:type="spellEnd"/>
-      <w:r>
-        <w:rPr>
-          <w:rFonts w:ascii="Arial" w:hAnsi="Arial" w:cs="Arial"/>
-          <w:color w:val="000000"/>
-          <w:sz w:val="27"/>
-          <w:szCs w:val="27"/>
-        </w:rPr>
-        <w:t xml:space="preserve"> don't have time to meet my friends because </w:t>
-      </w:r>
-      <w:proofErr w:type="spellStart"/>
-      <w:r>
-        <w:rPr>
-          <w:rFonts w:ascii="Arial" w:hAnsi="Arial" w:cs="Arial"/>
-          <w:color w:val="000000"/>
-          <w:sz w:val="27"/>
-          <w:szCs w:val="27"/>
-        </w:rPr>
-        <w:t>i</w:t>
-      </w:r>
-      <w:proofErr w:type="spellEnd"/>
-      <w:r>
-        <w:rPr>
-          <w:rFonts w:ascii="Arial" w:hAnsi="Arial" w:cs="Arial"/>
-          <w:color w:val="000000"/>
-          <w:sz w:val="27"/>
-          <w:szCs w:val="27"/>
-        </w:rPr>
-        <w:t xml:space="preserve"> spend almost of my time at work. That's too bad. Sometimes </w:t>
-      </w:r>
-      <w:proofErr w:type="spellStart"/>
-      <w:r>
-        <w:rPr>
-          <w:rFonts w:ascii="Arial" w:hAnsi="Arial" w:cs="Arial"/>
-          <w:color w:val="000000"/>
-          <w:sz w:val="27"/>
-          <w:szCs w:val="27"/>
-        </w:rPr>
-        <w:t>i</w:t>
-      </w:r>
-      <w:proofErr w:type="spellEnd"/>
-      <w:r>
-        <w:rPr>
-          <w:rFonts w:ascii="Arial" w:hAnsi="Arial" w:cs="Arial"/>
-          <w:color w:val="000000"/>
-          <w:sz w:val="27"/>
-          <w:szCs w:val="27"/>
-        </w:rPr>
-        <w:t xml:space="preserve"> can see my friends who lives close to me on weekends. My friends are also in a similar situation. All this is because of money. But There is no solution. After </w:t>
-      </w:r>
-      <w:proofErr w:type="gramStart"/>
-      <w:r>
-        <w:rPr>
-          <w:rFonts w:ascii="Arial" w:hAnsi="Arial" w:cs="Arial"/>
-          <w:color w:val="000000"/>
-          <w:sz w:val="27"/>
-          <w:szCs w:val="27"/>
-        </w:rPr>
-        <w:t>all</w:t>
-      </w:r>
-      <w:proofErr w:type="gramEnd"/>
-      <w:r>
-        <w:rPr>
-          <w:rFonts w:ascii="Arial" w:hAnsi="Arial" w:cs="Arial"/>
-          <w:color w:val="000000"/>
-          <w:sz w:val="27"/>
-          <w:szCs w:val="27"/>
-        </w:rPr>
-        <w:t xml:space="preserve"> </w:t>
-      </w:r>
-      <w:proofErr w:type="spellStart"/>
-      <w:r>
-        <w:rPr>
-          <w:rFonts w:ascii="Arial" w:hAnsi="Arial" w:cs="Arial"/>
-          <w:color w:val="000000"/>
-          <w:sz w:val="27"/>
-          <w:szCs w:val="27"/>
-        </w:rPr>
-        <w:t>i</w:t>
-      </w:r>
-      <w:proofErr w:type="spellEnd"/>
-      <w:r>
-        <w:rPr>
-          <w:rFonts w:ascii="Arial" w:hAnsi="Arial" w:cs="Arial"/>
-          <w:color w:val="000000"/>
-          <w:sz w:val="27"/>
-          <w:szCs w:val="27"/>
-        </w:rPr>
-        <w:t xml:space="preserve"> work for a company on weekdays, and sometimes </w:t>
-      </w:r>
-      <w:proofErr w:type="spellStart"/>
-      <w:r>
-        <w:rPr>
-          <w:rFonts w:ascii="Arial" w:hAnsi="Arial" w:cs="Arial"/>
-          <w:color w:val="000000"/>
-          <w:sz w:val="27"/>
-          <w:szCs w:val="27"/>
-        </w:rPr>
-        <w:t>i</w:t>
-      </w:r>
-      <w:proofErr w:type="spellEnd"/>
-      <w:r>
-        <w:rPr>
-          <w:rFonts w:ascii="Arial" w:hAnsi="Arial" w:cs="Arial"/>
-          <w:color w:val="000000"/>
-          <w:sz w:val="27"/>
-          <w:szCs w:val="27"/>
-        </w:rPr>
-        <w:t xml:space="preserve"> meet my friends on weekends. It's okay now that </w:t>
-      </w:r>
-      <w:proofErr w:type="spellStart"/>
-      <w:r>
-        <w:rPr>
-          <w:rFonts w:ascii="Arial" w:hAnsi="Arial" w:cs="Arial"/>
-          <w:color w:val="000000"/>
-          <w:sz w:val="27"/>
-          <w:szCs w:val="27"/>
-        </w:rPr>
-        <w:t>i'm</w:t>
-      </w:r>
-      <w:proofErr w:type="spellEnd"/>
-      <w:r>
-        <w:rPr>
-          <w:rFonts w:ascii="Arial" w:hAnsi="Arial" w:cs="Arial"/>
-          <w:color w:val="000000"/>
-          <w:sz w:val="27"/>
-          <w:szCs w:val="27"/>
-        </w:rPr>
-        <w:t xml:space="preserve"> used to it.</w:t>
+        <w:t>Currently, I live in an apartment with my family. Because i always see my family. When i leave apartment, i see my family and i meet them when I come apartment from work. I think this is very enough. Except for the time i spends at work, i meets my family almost all the time. But i don't have time to meet my friends because i spend almost of my time at work. That's too bad. Sometimes i can see my friends who lives close to me on weekends. My friends are also in a similar situation. All this is because of money. But There is no solution. After all i work for a company on weekdays, and sometimes i meet my friends on weekends. It's okay now that i'm used to it.</w:t>
       </w:r>
     </w:p>
     <w:p>
@@ -383,16 +123,31 @@
     <w:p>
       <w:pPr>
         <w:rPr>
-          <w:rFonts w:asciiTheme="majorHAnsi" w:eastAsiaTheme="majorHAnsi" w:hAnsiTheme="majorHAnsi" w:cs="맑은 고딕" w:hint="eastAsia"/>
+          <w:rFonts w:asciiTheme="majorHAnsi" w:eastAsiaTheme="majorHAnsi" w:hAnsiTheme="majorHAnsi" w:cs="맑은 고딕"/>
           <w:szCs w:val="20"/>
         </w:rPr>
       </w:pPr>
       <w:r>
         <w:rPr>
-          <w:rFonts w:asciiTheme="majorHAnsi" w:eastAsiaTheme="majorHAnsi" w:hAnsiTheme="majorHAnsi" w:cs="맑은 고딕" w:hint="eastAsia"/>
+          <w:rFonts w:asciiTheme="majorHAnsi" w:eastAsiaTheme="majorHAnsi" w:hAnsiTheme="majorHAnsi" w:cs="맑은 고딕"/>
           <w:szCs w:val="20"/>
         </w:rPr>
-        <w:t>Test</w:t>
+        <w:t>Currently, I live in an apartment with my family. So I always see them. Before I go to work, I see my family. And when I come back from work, I also see them. I think this is enough. Except for the time I spend at work, I meet my family almost all the time.</w:t>
+      </w:r>
+    </w:p>
+    <w:p>
+      <w:pPr>
+        <w:rPr>
+          <w:rFonts w:asciiTheme="majorHAnsi" w:eastAsiaTheme="majorHAnsi" w:hAnsiTheme="majorHAnsi" w:cs="맑은 고딕"/>
+          <w:szCs w:val="20"/>
+        </w:rPr>
+      </w:pPr>
+      <w:r>
+        <w:rPr>
+          <w:rFonts w:asciiTheme="majorHAnsi" w:eastAsiaTheme="majorHAnsi" w:hAnsiTheme="majorHAnsi" w:cs="맑은 고딕"/>
+          <w:szCs w:val="20"/>
+        </w:rPr>
+        <w:t>However, I don't have time to meet my friends because I spend almost all of my time at work. That's too bad. Sometimes I can see my friends who live close to me on weekends. My friends are also in a similar situation. All this is because of money. But there is no solution. After all I work for a company on weekdays, and sometimes I meet my friends on weekends. It's fine as I'm used to it now.</w:t>
       </w:r>
       <w:bookmarkStart w:id="0" w:name="_GoBack"/>
       <w:bookmarkEnd w:id="0"/>

</xml_diff>